<commit_message>
Added swimming data to R file and created OttawaSwimming website.
</commit_message>
<xml_diff>
--- a/Skating Setup in Tableau.docx
+++ b/Skating Setup in Tableau.docx
@@ -431,21 +431,36 @@
     </w:p>
     <w:p/>
     <w:p>
-      <w:r>
+      <w:pPr>
+        <w:rPr>
+          <w:rFonts w:ascii="Times New Roman" w:eastAsia="Times New Roman" w:hAnsi="Times New Roman" w:cs="Times New Roman"/>
+          <w:sz w:val="24"/>
+          <w:szCs w:val="24"/>
+        </w:rPr>
+      </w:pPr>
+      <w:r>
+        <w:rPr>
+          <w:rFonts w:ascii="Arial" w:eastAsia="Times New Roman" w:hAnsi="Arial" w:cs="Arial"/>
+          <w:color w:val="000000"/>
+          <w:sz w:val="20"/>
+          <w:szCs w:val="20"/>
+        </w:rPr>
         <w:t>&lt;Arena&gt;</w:t>
       </w:r>
     </w:p>
     <w:p>
       <w:r>
-        <w:t>&lt;Session Type&gt;</w:t>
-      </w:r>
-    </w:p>
-    <w:p>
-      <w:r>
-        <w:t>&lt;Session Time&gt;</w:t>
-      </w:r>
-    </w:p>
-    <w:p/>
+        <w:rPr>
+          <w:rFonts w:ascii="Arial" w:eastAsia="Times New Roman" w:hAnsi="Arial" w:cs="Arial"/>
+          <w:color w:val="000000"/>
+          <w:sz w:val="20"/>
+          <w:szCs w:val="20"/>
+        </w:rPr>
+        <w:t>&lt;AllTimes&gt;</w:t>
+      </w:r>
+      <w:bookmarkStart w:id="0" w:name="_GoBack"/>
+      <w:bookmarkEnd w:id="0"/>
+    </w:p>
     <w:p/>
     <w:p>
       <w:pPr>
@@ -587,7 +602,6 @@
           <w:u w:val="single"/>
         </w:rPr>
       </w:pPr>
-      <w:bookmarkStart w:id="0" w:name="_GoBack"/>
       <w:r>
         <w:rPr>
           <w:b/>
@@ -596,10 +610,9 @@
         <w:t>Icons</w:t>
       </w:r>
     </w:p>
-    <w:bookmarkEnd w:id="0"/>
-    <w:p/>
-    <w:p>
-      <w:hyperlink r:id="rId9" w:history="1">
+    <w:p/>
+    <w:p>
+      <w:hyperlink r:id="rId9" w:anchor="start:75" w:history="1">
         <w:r>
           <w:rPr>
             <w:rStyle w:val="Hyperlink"/>
@@ -1412,6 +1425,22 @@
       <w:u w:val="single"/>
     </w:rPr>
   </w:style>
+  <w:style w:type="paragraph" w:styleId="NormalWeb">
+    <w:name w:val="Normal (Web)"/>
+    <w:basedOn w:val="Normal"/>
+    <w:uiPriority w:val="99"/>
+    <w:semiHidden/>
+    <w:unhideWhenUsed/>
+    <w:rsid w:val="00460CDB"/>
+    <w:pPr>
+      <w:spacing w:before="100" w:beforeAutospacing="1" w:after="100" w:afterAutospacing="1"/>
+    </w:pPr>
+    <w:rPr>
+      <w:rFonts w:ascii="Times New Roman" w:eastAsia="Times New Roman" w:hAnsi="Times New Roman" w:cs="Times New Roman"/>
+      <w:sz w:val="24"/>
+      <w:szCs w:val="24"/>
+    </w:rPr>
+  </w:style>
 </w:styles>
 </file>
 

</xml_diff>

<commit_message>
Unified CSS, improved responsive layout
</commit_message>
<xml_diff>
--- a/Skating Setup in Tableau.docx
+++ b/Skating Setup in Tableau.docx
@@ -28,20 +28,98 @@
     </w:p>
     <w:p>
       <w:r>
-        <w:t xml:space="preserve">Iframe width must be set to 100% to allow for </w:t>
-      </w:r>
-      <w:proofErr w:type="spellStart"/>
-      <w:r>
-        <w:t>autosizing</w:t>
-      </w:r>
-      <w:proofErr w:type="spellEnd"/>
-      <w:r>
-        <w:t xml:space="preserve"> on mobile</w:t>
+        <w:t>Iframe width must be set to 100% to allow for autosizing on mobile</w:t>
       </w:r>
     </w:p>
     <w:p>
       <w:r>
         <w:t>Tableau dashboard must be set to range (or automatic)</w:t>
+      </w:r>
+    </w:p>
+    <w:p/>
+    <w:p/>
+    <w:p>
+      <w:pPr>
+        <w:spacing w:before="100" w:beforeAutospacing="1" w:after="100" w:afterAutospacing="1"/>
+        <w:rPr>
+          <w:rFonts w:ascii="Times New Roman" w:eastAsia="Times New Roman" w:hAnsi="Times New Roman" w:cs="Times New Roman"/>
+          <w:sz w:val="24"/>
+          <w:szCs w:val="24"/>
+        </w:rPr>
+      </w:pPr>
+      <w:r>
+        <w:rPr>
+          <w:rFonts w:ascii="Times New Roman" w:eastAsia="Times New Roman" w:hAnsi="Times New Roman" w:cs="Times New Roman"/>
+          <w:sz w:val="24"/>
+          <w:szCs w:val="24"/>
+        </w:rPr>
+        <w:t>Firefox comes with a very strict "file uri origin" (</w:t>
+      </w:r>
+      <w:r>
+        <w:rPr>
+          <w:rFonts w:ascii="Courier New" w:eastAsia="Times New Roman" w:hAnsi="Courier New" w:cs="Courier New"/>
+          <w:sz w:val="20"/>
+          <w:szCs w:val="20"/>
+        </w:rPr>
+        <w:t>file:///</w:t>
+      </w:r>
+      <w:r>
+        <w:rPr>
+          <w:rFonts w:ascii="Times New Roman" w:eastAsia="Times New Roman" w:hAnsi="Times New Roman" w:cs="Times New Roman"/>
+          <w:sz w:val="24"/>
+          <w:szCs w:val="24"/>
+        </w:rPr>
+        <w:t xml:space="preserve">) policy by default: to have it to behave just as other browsers, go to </w:t>
+      </w:r>
+      <w:r>
+        <w:rPr>
+          <w:rFonts w:ascii="Courier New" w:eastAsia="Times New Roman" w:hAnsi="Courier New" w:cs="Courier New"/>
+          <w:sz w:val="20"/>
+          <w:szCs w:val="20"/>
+        </w:rPr>
+        <w:t>about:config</w:t>
+      </w:r>
+      <w:r>
+        <w:rPr>
+          <w:rFonts w:ascii="Times New Roman" w:eastAsia="Times New Roman" w:hAnsi="Times New Roman" w:cs="Times New Roman"/>
+          <w:sz w:val="24"/>
+          <w:szCs w:val="24"/>
+        </w:rPr>
+        <w:t xml:space="preserve">, filter by </w:t>
+      </w:r>
+      <w:r>
+        <w:rPr>
+          <w:rFonts w:ascii="Courier New" w:eastAsia="Times New Roman" w:hAnsi="Courier New" w:cs="Courier New"/>
+          <w:sz w:val="20"/>
+          <w:szCs w:val="20"/>
+        </w:rPr>
+        <w:t>fileuri</w:t>
+      </w:r>
+      <w:r>
+        <w:rPr>
+          <w:rFonts w:ascii="Times New Roman" w:eastAsia="Times New Roman" w:hAnsi="Times New Roman" w:cs="Times New Roman"/>
+          <w:sz w:val="24"/>
+          <w:szCs w:val="24"/>
+        </w:rPr>
+        <w:t xml:space="preserve"> and toggle the following preference:</w:t>
+      </w:r>
+    </w:p>
+    <w:p>
+      <w:pPr>
+        <w:spacing w:before="100" w:beforeAutospacing="1" w:after="100" w:afterAutospacing="1"/>
+        <w:rPr>
+          <w:rFonts w:ascii="Times New Roman" w:eastAsia="Times New Roman" w:hAnsi="Times New Roman" w:cs="Times New Roman"/>
+          <w:sz w:val="24"/>
+          <w:szCs w:val="24"/>
+        </w:rPr>
+      </w:pPr>
+      <w:r>
+        <w:rPr>
+          <w:rFonts w:ascii="Courier New" w:eastAsia="Times New Roman" w:hAnsi="Courier New" w:cs="Courier New"/>
+          <w:sz w:val="20"/>
+          <w:szCs w:val="20"/>
+        </w:rPr>
+        <w:t>security.fileuri.strict_origin_policy</w:t>
       </w:r>
     </w:p>
     <w:p/>
@@ -50,7 +128,6 @@
       <w:bookmarkEnd w:id="0"/>
     </w:p>
     <w:p/>
-    <w:p/>
     <w:p>
       <w:pPr>
         <w:jc w:val="center"/>
@@ -76,9 +153,20 @@
     <w:p/>
     <w:p>
       <w:r>
-        <w:t>Avoid clicking on icons or session info.</w:t>
-      </w:r>
-    </w:p>
+        <w:t xml:space="preserve">Avoid clicking on icons or </w:t>
+      </w:r>
+      <w:r>
+        <w:t>table data</w:t>
+      </w:r>
+      <w:r>
+        <w:t>.</w:t>
+      </w:r>
+      <w:r>
+        <w:t xml:space="preserve"> It leads to highlighting that is not constructive. (No way to turn it off.)</w:t>
+      </w:r>
+    </w:p>
+    <w:p/>
+    <w:p/>
     <w:p/>
     <w:p/>
     <w:p>
@@ -353,7 +441,6 @@
           <w:u w:val="single"/>
         </w:rPr>
       </w:pPr>
-      <w:proofErr w:type="spellStart"/>
       <w:r>
         <w:rPr>
           <w:color w:val="FF0000"/>
@@ -361,7 +448,6 @@
         </w:rPr>
         <w:t>TimeColor</w:t>
       </w:r>
-      <w:proofErr w:type="spellEnd"/>
     </w:p>
     <w:p>
       <w:pPr>
@@ -406,7 +492,6 @@
           <w:u w:val="single"/>
         </w:rPr>
       </w:pPr>
-      <w:proofErr w:type="spellStart"/>
       <w:r>
         <w:rPr>
           <w:b/>
@@ -414,7 +499,6 @@
         </w:rPr>
         <w:t>AllTimes</w:t>
       </w:r>
-      <w:proofErr w:type="spellEnd"/>
     </w:p>
     <w:p/>
     <w:p>
@@ -479,7 +563,6 @@
           <w:u w:val="single"/>
         </w:rPr>
       </w:pPr>
-      <w:proofErr w:type="spellStart"/>
       <w:r>
         <w:rPr>
           <w:b/>
@@ -487,7 +570,6 @@
         </w:rPr>
         <w:t>NewLine</w:t>
       </w:r>
-      <w:proofErr w:type="spellEnd"/>
     </w:p>
     <w:p/>
     <w:p>
@@ -500,13 +582,8 @@
     <w:p/>
     <w:p>
       <w:r>
-        <w:t xml:space="preserve">Same setup for </w:t>
-      </w:r>
-      <w:proofErr w:type="spellStart"/>
-      <w:r>
-        <w:t>AllTimes</w:t>
-      </w:r>
-      <w:proofErr w:type="spellEnd"/>
+        <w:t>Same setup for AllTimes</w:t>
+      </w:r>
     </w:p>
     <w:p/>
     <w:p/>
@@ -1542,6 +1619,19 @@
       <w:szCs w:val="24"/>
     </w:rPr>
   </w:style>
+  <w:style w:type="character" w:styleId="HTMLCode">
+    <w:name w:val="HTML Code"/>
+    <w:basedOn w:val="DefaultParagraphFont"/>
+    <w:uiPriority w:val="99"/>
+    <w:semiHidden/>
+    <w:unhideWhenUsed/>
+    <w:rsid w:val="003E7B1C"/>
+    <w:rPr>
+      <w:rFonts w:ascii="Courier New" w:eastAsia="Times New Roman" w:hAnsi="Courier New" w:cs="Courier New"/>
+      <w:sz w:val="20"/>
+      <w:szCs w:val="20"/>
+    </w:rPr>
+  </w:style>
 </w:styles>
 </file>
 

</xml_diff>